<commit_message>
working on BullsAndCows task
</commit_message>
<xml_diff>
--- a/WebServicesAndCloud/Practicing/SampleExam-BullsAndCows/Descriptions/Web-Services-and-Cloud-Practical-Exam-September-2014.docx
+++ b/WebServicesAndCloud/Practicing/SampleExam-BullsAndCows/Descriptions/Web-Services-and-Cloud-Practical-Exam-September-2014.docx
@@ -1198,7 +1198,7 @@
         <w:tblInd w:w="0" w:type="dxa"/>
         <w:tblCellMar>
           <w:top w:w="0" w:type="dxa"/>
-          <w:left w:w="108" w:type="dxa"/>
+          <w:left w:w="103" w:type="dxa"/>
           <w:bottom w:w="0" w:type="dxa"/>
           <w:right w:w="108" w:type="dxa"/>
         </w:tblCellMar>
@@ -1217,7 +1217,7 @@
             <w:tcBorders/>
             <w:shd w:color="auto" w:fill="D9D9D9" w:themeFill="background1" w:themeFillShade="d9" w:val="clear"/>
             <w:tcMar>
-              <w:left w:w="108" w:type="dxa"/>
+              <w:left w:w="103" w:type="dxa"/>
             </w:tcMar>
           </w:tcPr>
           <w:p>
@@ -1248,7 +1248,7 @@
             <w:tcBorders/>
             <w:shd w:color="auto" w:fill="D9D9D9" w:themeFill="background1" w:themeFillShade="d9" w:val="clear"/>
             <w:tcMar>
-              <w:left w:w="108" w:type="dxa"/>
+              <w:left w:w="103" w:type="dxa"/>
             </w:tcMar>
           </w:tcPr>
           <w:p>
@@ -1279,7 +1279,7 @@
             <w:tcBorders/>
             <w:shd w:color="auto" w:fill="D9D9D9" w:themeFill="background1" w:themeFillShade="d9" w:val="clear"/>
             <w:tcMar>
-              <w:left w:w="108" w:type="dxa"/>
+              <w:left w:w="103" w:type="dxa"/>
             </w:tcMar>
           </w:tcPr>
           <w:p>
@@ -1313,7 +1313,7 @@
             <w:tcBorders/>
             <w:shd w:fill="auto" w:val="clear"/>
             <w:tcMar>
-              <w:left w:w="108" w:type="dxa"/>
+              <w:left w:w="103" w:type="dxa"/>
             </w:tcMar>
           </w:tcPr>
           <w:p>
@@ -1339,7 +1339,7 @@
             <w:tcBorders/>
             <w:shd w:fill="auto" w:val="clear"/>
             <w:tcMar>
-              <w:left w:w="108" w:type="dxa"/>
+              <w:left w:w="103" w:type="dxa"/>
             </w:tcMar>
           </w:tcPr>
           <w:p>
@@ -1365,7 +1365,7 @@
             <w:tcBorders/>
             <w:shd w:fill="auto" w:val="clear"/>
             <w:tcMar>
-              <w:left w:w="108" w:type="dxa"/>
+              <w:left w:w="103" w:type="dxa"/>
             </w:tcMar>
           </w:tcPr>
           <w:p>
@@ -1394,7 +1394,7 @@
             <w:tcBorders/>
             <w:shd w:fill="auto" w:val="clear"/>
             <w:tcMar>
-              <w:left w:w="108" w:type="dxa"/>
+              <w:left w:w="103" w:type="dxa"/>
             </w:tcMar>
           </w:tcPr>
           <w:p>
@@ -1420,7 +1420,7 @@
             <w:tcBorders/>
             <w:shd w:fill="auto" w:val="clear"/>
             <w:tcMar>
-              <w:left w:w="108" w:type="dxa"/>
+              <w:left w:w="103" w:type="dxa"/>
             </w:tcMar>
           </w:tcPr>
           <w:p>
@@ -1446,7 +1446,7 @@
             <w:tcBorders/>
             <w:shd w:fill="auto" w:val="clear"/>
             <w:tcMar>
-              <w:left w:w="108" w:type="dxa"/>
+              <w:left w:w="103" w:type="dxa"/>
             </w:tcMar>
           </w:tcPr>
           <w:p>
@@ -1675,7 +1675,7 @@
         <w:tblInd w:w="0" w:type="dxa"/>
         <w:tblCellMar>
           <w:top w:w="0" w:type="dxa"/>
-          <w:left w:w="108" w:type="dxa"/>
+          <w:left w:w="103" w:type="dxa"/>
           <w:bottom w:w="0" w:type="dxa"/>
           <w:right w:w="108" w:type="dxa"/>
         </w:tblCellMar>
@@ -1683,8 +1683,8 @@
       </w:tblPr>
       <w:tblGrid>
         <w:gridCol w:w="1458"/>
-        <w:gridCol w:w="1858"/>
-        <w:gridCol w:w="5679"/>
+        <w:gridCol w:w="1857"/>
+        <w:gridCol w:w="5680"/>
       </w:tblGrid>
       <w:tr>
         <w:trPr/>
@@ -1694,7 +1694,7 @@
             <w:tcBorders/>
             <w:shd w:color="auto" w:fill="D9D9D9" w:themeFill="background1" w:themeFillShade="d9" w:val="clear"/>
             <w:tcMar>
-              <w:left w:w="108" w:type="dxa"/>
+              <w:left w:w="103" w:type="dxa"/>
             </w:tcMar>
           </w:tcPr>
           <w:p>
@@ -1721,11 +1721,11 @@
         </w:tc>
         <w:tc>
           <w:tcPr>
-            <w:tcW w:w="1858" w:type="dxa"/>
+            <w:tcW w:w="1857" w:type="dxa"/>
             <w:tcBorders/>
             <w:shd w:color="auto" w:fill="D9D9D9" w:themeFill="background1" w:themeFillShade="d9" w:val="clear"/>
             <w:tcMar>
-              <w:left w:w="108" w:type="dxa"/>
+              <w:left w:w="103" w:type="dxa"/>
             </w:tcMar>
           </w:tcPr>
           <w:p>
@@ -1752,11 +1752,11 @@
         </w:tc>
         <w:tc>
           <w:tcPr>
-            <w:tcW w:w="5679" w:type="dxa"/>
+            <w:tcW w:w="5680" w:type="dxa"/>
             <w:tcBorders/>
             <w:shd w:color="auto" w:fill="D9D9D9" w:themeFill="background1" w:themeFillShade="d9" w:val="clear"/>
             <w:tcMar>
-              <w:left w:w="108" w:type="dxa"/>
+              <w:left w:w="103" w:type="dxa"/>
             </w:tcMar>
           </w:tcPr>
           <w:p>
@@ -1790,7 +1790,7 @@
             <w:tcBorders/>
             <w:shd w:fill="auto" w:val="clear"/>
             <w:tcMar>
-              <w:left w:w="108" w:type="dxa"/>
+              <w:left w:w="103" w:type="dxa"/>
             </w:tcMar>
           </w:tcPr>
           <w:p>
@@ -1812,11 +1812,11 @@
         </w:tc>
         <w:tc>
           <w:tcPr>
-            <w:tcW w:w="1858" w:type="dxa"/>
+            <w:tcW w:w="1857" w:type="dxa"/>
             <w:tcBorders/>
             <w:shd w:fill="auto" w:val="clear"/>
             <w:tcMar>
-              <w:left w:w="108" w:type="dxa"/>
+              <w:left w:w="103" w:type="dxa"/>
             </w:tcMar>
           </w:tcPr>
           <w:p>
@@ -1838,11 +1838,11 @@
         </w:tc>
         <w:tc>
           <w:tcPr>
-            <w:tcW w:w="5679" w:type="dxa"/>
+            <w:tcW w:w="5680" w:type="dxa"/>
             <w:tcBorders/>
             <w:shd w:fill="auto" w:val="clear"/>
             <w:tcMar>
-              <w:left w:w="108" w:type="dxa"/>
+              <w:left w:w="103" w:type="dxa"/>
             </w:tcMar>
           </w:tcPr>
           <w:p>
@@ -1984,7 +1984,7 @@
             <w:tcBorders/>
             <w:shd w:fill="auto" w:val="clear"/>
             <w:tcMar>
-              <w:left w:w="108" w:type="dxa"/>
+              <w:left w:w="103" w:type="dxa"/>
             </w:tcMar>
           </w:tcPr>
           <w:p>
@@ -2006,11 +2006,11 @@
         </w:tc>
         <w:tc>
           <w:tcPr>
-            <w:tcW w:w="1858" w:type="dxa"/>
+            <w:tcW w:w="1857" w:type="dxa"/>
             <w:tcBorders/>
             <w:shd w:fill="auto" w:val="clear"/>
             <w:tcMar>
-              <w:left w:w="108" w:type="dxa"/>
+              <w:left w:w="103" w:type="dxa"/>
             </w:tcMar>
           </w:tcPr>
           <w:p>
@@ -2040,11 +2040,11 @@
         </w:tc>
         <w:tc>
           <w:tcPr>
-            <w:tcW w:w="5679" w:type="dxa"/>
+            <w:tcW w:w="5680" w:type="dxa"/>
             <w:tcBorders/>
             <w:shd w:fill="auto" w:val="clear"/>
             <w:tcMar>
-              <w:left w:w="108" w:type="dxa"/>
+              <w:left w:w="103" w:type="dxa"/>
             </w:tcMar>
           </w:tcPr>
           <w:p>
@@ -2107,7 +2107,7 @@
             <w:tcBorders/>
             <w:shd w:fill="auto" w:val="clear"/>
             <w:tcMar>
-              <w:left w:w="108" w:type="dxa"/>
+              <w:left w:w="103" w:type="dxa"/>
             </w:tcMar>
           </w:tcPr>
           <w:p>
@@ -2129,11 +2129,11 @@
         </w:tc>
         <w:tc>
           <w:tcPr>
-            <w:tcW w:w="1858" w:type="dxa"/>
+            <w:tcW w:w="1857" w:type="dxa"/>
             <w:tcBorders/>
             <w:shd w:fill="auto" w:val="clear"/>
             <w:tcMar>
-              <w:left w:w="108" w:type="dxa"/>
+              <w:left w:w="103" w:type="dxa"/>
             </w:tcMar>
           </w:tcPr>
           <w:p>
@@ -2155,11 +2155,11 @@
         </w:tc>
         <w:tc>
           <w:tcPr>
-            <w:tcW w:w="5679" w:type="dxa"/>
+            <w:tcW w:w="5680" w:type="dxa"/>
             <w:tcBorders/>
             <w:shd w:fill="auto" w:val="clear"/>
             <w:tcMar>
-              <w:left w:w="108" w:type="dxa"/>
+              <w:left w:w="103" w:type="dxa"/>
             </w:tcMar>
           </w:tcPr>
           <w:p>
@@ -2335,7 +2335,7 @@
             <w:tcBorders/>
             <w:shd w:fill="auto" w:val="clear"/>
             <w:tcMar>
-              <w:left w:w="108" w:type="dxa"/>
+              <w:left w:w="103" w:type="dxa"/>
             </w:tcMar>
           </w:tcPr>
           <w:p>
@@ -2357,11 +2357,11 @@
         </w:tc>
         <w:tc>
           <w:tcPr>
-            <w:tcW w:w="1858" w:type="dxa"/>
+            <w:tcW w:w="1857" w:type="dxa"/>
             <w:tcBorders/>
             <w:shd w:fill="auto" w:val="clear"/>
             <w:tcMar>
-              <w:left w:w="108" w:type="dxa"/>
+              <w:left w:w="103" w:type="dxa"/>
             </w:tcMar>
           </w:tcPr>
           <w:p>
@@ -2391,11 +2391,11 @@
         </w:tc>
         <w:tc>
           <w:tcPr>
-            <w:tcW w:w="5679" w:type="dxa"/>
+            <w:tcW w:w="5680" w:type="dxa"/>
             <w:tcBorders/>
             <w:shd w:fill="auto" w:val="clear"/>
             <w:tcMar>
-              <w:left w:w="108" w:type="dxa"/>
+              <w:left w:w="103" w:type="dxa"/>
             </w:tcMar>
           </w:tcPr>
           <w:p>
@@ -2465,7 +2465,7 @@
             <w:tcBorders/>
             <w:shd w:fill="auto" w:val="clear"/>
             <w:tcMar>
-              <w:left w:w="108" w:type="dxa"/>
+              <w:left w:w="103" w:type="dxa"/>
             </w:tcMar>
           </w:tcPr>
           <w:p>
@@ -2482,6 +2482,7 @@
             <w:r>
               <w:rPr>
                 <w:sz w:val="20"/>
+                <w:shd w:fill="FFFF00" w:val="clear"/>
               </w:rPr>
               <w:t>GET</w:t>
             </w:r>
@@ -2489,11 +2490,11 @@
         </w:tc>
         <w:tc>
           <w:tcPr>
-            <w:tcW w:w="1858" w:type="dxa"/>
+            <w:tcW w:w="1857" w:type="dxa"/>
             <w:tcBorders/>
             <w:shd w:fill="auto" w:val="clear"/>
             <w:tcMar>
-              <w:left w:w="108" w:type="dxa"/>
+              <w:left w:w="103" w:type="dxa"/>
             </w:tcMar>
           </w:tcPr>
           <w:p>
@@ -2510,6 +2511,7 @@
             <w:r>
               <w:rPr>
                 <w:sz w:val="20"/>
+                <w:shd w:fill="FFFF00" w:val="clear"/>
               </w:rPr>
               <w:t>/api/games/</w:t>
             </w:r>
@@ -2517,6 +2519,7 @@
               <w:rPr>
                 <w:i/>
                 <w:sz w:val="20"/>
+                <w:shd w:fill="FFFF00" w:val="clear"/>
               </w:rPr>
               <w:t>ID</w:t>
             </w:r>
@@ -2524,11 +2527,11 @@
         </w:tc>
         <w:tc>
           <w:tcPr>
-            <w:tcW w:w="5679" w:type="dxa"/>
+            <w:tcW w:w="5680" w:type="dxa"/>
             <w:tcBorders/>
             <w:shd w:fill="auto" w:val="clear"/>
             <w:tcMar>
-              <w:left w:w="108" w:type="dxa"/>
+              <w:left w:w="103" w:type="dxa"/>
             </w:tcMar>
           </w:tcPr>
           <w:p>
@@ -2546,18 +2549,21 @@
               <w:rPr>
                 <w:b/>
                 <w:sz w:val="20"/>
+                <w:shd w:fill="FFFF00" w:val="clear"/>
               </w:rPr>
               <w:t>Requires an authentication</w:t>
             </w:r>
             <w:r>
               <w:rPr>
                 <w:sz w:val="20"/>
+                <w:shd w:fill="FFFF00" w:val="clear"/>
               </w:rPr>
               <w:t>.</w:t>
             </w:r>
             <w:r>
               <w:rPr>
                 <w:sz w:val="20"/>
+                <w:shd w:fill="FFFF00" w:val="clear"/>
                 <w:lang w:val="bg-BG"/>
               </w:rPr>
               <w:t xml:space="preserve"> </w:t>
@@ -2573,6 +2579,7 @@
             <w:r>
               <w:rPr>
                 <w:sz w:val="20"/>
+                <w:shd w:fill="FFFF00" w:val="clear"/>
               </w:rPr>
               <w:t xml:space="preserve">Can be called only from a player that is either red or blue player in this game. </w:t>
             </w:r>
@@ -2587,6 +2594,7 @@
             <w:r>
               <w:rPr>
                 <w:sz w:val="20"/>
+                <w:shd w:fill="FFFF00" w:val="clear"/>
               </w:rPr>
               <w:t>Gets the details for a started game:</w:t>
             </w:r>
@@ -2605,6 +2613,7 @@
             <w:r>
               <w:rPr>
                 <w:sz w:val="20"/>
+                <w:shd w:fill="FFFF00" w:val="clear"/>
               </w:rPr>
               <w:t>Names of red and blue players</w:t>
             </w:r>
@@ -2623,6 +2632,7 @@
             <w:r>
               <w:rPr>
                 <w:sz w:val="20"/>
+                <w:shd w:fill="FFFF00" w:val="clear"/>
               </w:rPr>
               <w:t>Red player's guesses and results</w:t>
             </w:r>
@@ -2641,6 +2651,7 @@
             <w:r>
               <w:rPr>
                 <w:sz w:val="20"/>
+                <w:shd w:fill="FFFF00" w:val="clear"/>
               </w:rPr>
               <w:t>Blue player's guesses and results</w:t>
             </w:r>
@@ -2661,6 +2672,7 @@
             <w:r>
               <w:rPr>
                 <w:sz w:val="20"/>
+                <w:shd w:fill="FFFF00" w:val="clear"/>
               </w:rPr>
               <w:t>User's user-number in the corresponding game</w:t>
             </w:r>
@@ -2675,7 +2687,7 @@
             <w:tcBorders/>
             <w:shd w:fill="auto" w:val="clear"/>
             <w:tcMar>
-              <w:left w:w="108" w:type="dxa"/>
+              <w:left w:w="103" w:type="dxa"/>
             </w:tcMar>
           </w:tcPr>
           <w:p>
@@ -2697,11 +2709,11 @@
         </w:tc>
         <w:tc>
           <w:tcPr>
-            <w:tcW w:w="1858" w:type="dxa"/>
+            <w:tcW w:w="1857" w:type="dxa"/>
             <w:tcBorders/>
             <w:shd w:fill="auto" w:val="clear"/>
             <w:tcMar>
-              <w:left w:w="108" w:type="dxa"/>
+              <w:left w:w="103" w:type="dxa"/>
             </w:tcMar>
           </w:tcPr>
           <w:p>
@@ -2723,11 +2735,11 @@
         </w:tc>
         <w:tc>
           <w:tcPr>
-            <w:tcW w:w="5679" w:type="dxa"/>
+            <w:tcW w:w="5680" w:type="dxa"/>
             <w:tcBorders/>
             <w:shd w:fill="auto" w:val="clear"/>
             <w:tcMar>
-              <w:left w:w="108" w:type="dxa"/>
+              <w:left w:w="103" w:type="dxa"/>
             </w:tcMar>
           </w:tcPr>
           <w:p>
@@ -2803,7 +2815,7 @@
             <w:tcBorders/>
             <w:shd w:fill="auto" w:val="clear"/>
             <w:tcMar>
-              <w:left w:w="108" w:type="dxa"/>
+              <w:left w:w="103" w:type="dxa"/>
             </w:tcMar>
           </w:tcPr>
           <w:p>
@@ -2825,11 +2837,11 @@
         </w:tc>
         <w:tc>
           <w:tcPr>
-            <w:tcW w:w="1858" w:type="dxa"/>
+            <w:tcW w:w="1857" w:type="dxa"/>
             <w:tcBorders/>
             <w:shd w:fill="auto" w:val="clear"/>
             <w:tcMar>
-              <w:left w:w="108" w:type="dxa"/>
+              <w:left w:w="103" w:type="dxa"/>
             </w:tcMar>
           </w:tcPr>
           <w:p>
@@ -2851,11 +2863,11 @@
         </w:tc>
         <w:tc>
           <w:tcPr>
-            <w:tcW w:w="5679" w:type="dxa"/>
+            <w:tcW w:w="5680" w:type="dxa"/>
             <w:tcBorders/>
             <w:shd w:fill="auto" w:val="clear"/>
             <w:tcMar>
-              <w:left w:w="108" w:type="dxa"/>
+              <w:left w:w="103" w:type="dxa"/>
             </w:tcMar>
           </w:tcPr>
           <w:p>
@@ -2942,7 +2954,7 @@
         <w:tblInd w:w="0" w:type="dxa"/>
         <w:tblCellMar>
           <w:top w:w="0" w:type="dxa"/>
-          <w:left w:w="108" w:type="dxa"/>
+          <w:left w:w="103" w:type="dxa"/>
           <w:bottom w:w="0" w:type="dxa"/>
           <w:right w:w="108" w:type="dxa"/>
         </w:tblCellMar>
@@ -2961,7 +2973,7 @@
             <w:tcBorders/>
             <w:shd w:color="auto" w:fill="D9D9D9" w:themeFill="background1" w:themeFillShade="d9" w:val="clear"/>
             <w:tcMar>
-              <w:left w:w="108" w:type="dxa"/>
+              <w:left w:w="103" w:type="dxa"/>
             </w:tcMar>
           </w:tcPr>
           <w:p>
@@ -2981,6 +2993,7 @@
               <w:rPr>
                 <w:b/>
                 <w:sz w:val="20"/>
+                <w:shd w:fill="FFFF00" w:val="clear"/>
               </w:rPr>
               <w:t>HTTP Method</w:t>
             </w:r>
@@ -2992,7 +3005,7 @@
             <w:tcBorders/>
             <w:shd w:color="auto" w:fill="D9D9D9" w:themeFill="background1" w:themeFillShade="d9" w:val="clear"/>
             <w:tcMar>
-              <w:left w:w="108" w:type="dxa"/>
+              <w:left w:w="103" w:type="dxa"/>
             </w:tcMar>
           </w:tcPr>
           <w:p>
@@ -3012,6 +3025,7 @@
               <w:rPr>
                 <w:b/>
                 <w:sz w:val="20"/>
+                <w:shd w:fill="FFFF00" w:val="clear"/>
               </w:rPr>
               <w:t>Url endpoint</w:t>
             </w:r>
@@ -3023,7 +3037,7 @@
             <w:tcBorders/>
             <w:shd w:color="auto" w:fill="D9D9D9" w:themeFill="background1" w:themeFillShade="d9" w:val="clear"/>
             <w:tcMar>
-              <w:left w:w="108" w:type="dxa"/>
+              <w:left w:w="103" w:type="dxa"/>
             </w:tcMar>
           </w:tcPr>
           <w:p>
@@ -3043,6 +3057,7 @@
               <w:rPr>
                 <w:b/>
                 <w:sz w:val="20"/>
+                <w:shd w:fill="FFFF00" w:val="clear"/>
               </w:rPr>
               <w:t>Description</w:t>
             </w:r>
@@ -3057,7 +3072,7 @@
             <w:tcBorders/>
             <w:shd w:fill="auto" w:val="clear"/>
             <w:tcMar>
-              <w:left w:w="108" w:type="dxa"/>
+              <w:left w:w="103" w:type="dxa"/>
             </w:tcMar>
           </w:tcPr>
           <w:p>
@@ -3074,6 +3089,7 @@
             <w:r>
               <w:rPr>
                 <w:sz w:val="20"/>
+                <w:shd w:fill="FFFF00" w:val="clear"/>
               </w:rPr>
               <w:t>POST</w:t>
             </w:r>
@@ -3085,7 +3101,7 @@
             <w:tcBorders/>
             <w:shd w:fill="auto" w:val="clear"/>
             <w:tcMar>
-              <w:left w:w="108" w:type="dxa"/>
+              <w:left w:w="103" w:type="dxa"/>
             </w:tcMar>
           </w:tcPr>
           <w:p>
@@ -3102,6 +3118,7 @@
             <w:r>
               <w:rPr>
                 <w:sz w:val="20"/>
+                <w:shd w:fill="FFFF00" w:val="clear"/>
               </w:rPr>
               <w:t>/api/games/</w:t>
             </w:r>
@@ -3109,12 +3126,14 @@
               <w:rPr>
                 <w:i/>
                 <w:sz w:val="20"/>
+                <w:shd w:fill="FFFF00" w:val="clear"/>
               </w:rPr>
               <w:t>GAME_ID</w:t>
             </w:r>
             <w:r>
               <w:rPr>
                 <w:sz w:val="20"/>
+                <w:shd w:fill="FFFF00" w:val="clear"/>
               </w:rPr>
               <w:t>/guess</w:t>
             </w:r>
@@ -3126,7 +3145,7 @@
             <w:tcBorders/>
             <w:shd w:fill="auto" w:val="clear"/>
             <w:tcMar>
-              <w:left w:w="108" w:type="dxa"/>
+              <w:left w:w="103" w:type="dxa"/>
             </w:tcMar>
           </w:tcPr>
           <w:p>
@@ -3144,12 +3163,14 @@
               <w:rPr>
                 <w:b/>
                 <w:sz w:val="20"/>
+                <w:shd w:fill="FFFF00" w:val="clear"/>
               </w:rPr>
               <w:t>Requires an authentication</w:t>
             </w:r>
             <w:r>
               <w:rPr>
                 <w:sz w:val="20"/>
+                <w:shd w:fill="FFFF00" w:val="clear"/>
               </w:rPr>
               <w:t>.</w:t>
             </w:r>
@@ -3168,6 +3189,7 @@
             <w:r>
               <w:rPr>
                 <w:sz w:val="20"/>
+                <w:shd w:fill="FFFF00" w:val="clear"/>
               </w:rPr>
               <w:t>The player in turn makes a guess for a game with ID = GAME_ID</w:t>
             </w:r>
@@ -3277,7 +3299,7 @@
         <w:tblInd w:w="0" w:type="dxa"/>
         <w:tblCellMar>
           <w:top w:w="0" w:type="dxa"/>
-          <w:left w:w="108" w:type="dxa"/>
+          <w:left w:w="103" w:type="dxa"/>
           <w:bottom w:w="0" w:type="dxa"/>
           <w:right w:w="108" w:type="dxa"/>
         </w:tblCellMar>
@@ -3285,8 +3307,8 @@
       </w:tblPr>
       <w:tblGrid>
         <w:gridCol w:w="2076"/>
-        <w:gridCol w:w="2307"/>
-        <w:gridCol w:w="4527"/>
+        <w:gridCol w:w="2306"/>
+        <w:gridCol w:w="4528"/>
       </w:tblGrid>
       <w:tr>
         <w:trPr/>
@@ -3296,7 +3318,7 @@
             <w:tcBorders/>
             <w:shd w:color="auto" w:fill="D9D9D9" w:themeFill="background1" w:themeFillShade="d9" w:val="clear"/>
             <w:tcMar>
-              <w:left w:w="108" w:type="dxa"/>
+              <w:left w:w="103" w:type="dxa"/>
             </w:tcMar>
           </w:tcPr>
           <w:p>
@@ -3323,11 +3345,11 @@
         </w:tc>
         <w:tc>
           <w:tcPr>
-            <w:tcW w:w="2307" w:type="dxa"/>
+            <w:tcW w:w="2306" w:type="dxa"/>
             <w:tcBorders/>
             <w:shd w:color="auto" w:fill="D9D9D9" w:themeFill="background1" w:themeFillShade="d9" w:val="clear"/>
             <w:tcMar>
-              <w:left w:w="108" w:type="dxa"/>
+              <w:left w:w="103" w:type="dxa"/>
             </w:tcMar>
           </w:tcPr>
           <w:p>
@@ -3354,11 +3376,11 @@
         </w:tc>
         <w:tc>
           <w:tcPr>
-            <w:tcW w:w="4527" w:type="dxa"/>
+            <w:tcW w:w="4528" w:type="dxa"/>
             <w:tcBorders/>
             <w:shd w:color="auto" w:fill="D9D9D9" w:themeFill="background1" w:themeFillShade="d9" w:val="clear"/>
             <w:tcMar>
-              <w:left w:w="108" w:type="dxa"/>
+              <w:left w:w="103" w:type="dxa"/>
             </w:tcMar>
           </w:tcPr>
           <w:p>
@@ -3392,7 +3414,7 @@
             <w:tcBorders/>
             <w:shd w:fill="auto" w:val="clear"/>
             <w:tcMar>
-              <w:left w:w="108" w:type="dxa"/>
+              <w:left w:w="103" w:type="dxa"/>
             </w:tcMar>
           </w:tcPr>
           <w:p>
@@ -3416,11 +3438,11 @@
         </w:tc>
         <w:tc>
           <w:tcPr>
-            <w:tcW w:w="2307" w:type="dxa"/>
+            <w:tcW w:w="2306" w:type="dxa"/>
             <w:tcBorders/>
             <w:shd w:fill="auto" w:val="clear"/>
             <w:tcMar>
-              <w:left w:w="108" w:type="dxa"/>
+              <w:left w:w="103" w:type="dxa"/>
             </w:tcMar>
           </w:tcPr>
           <w:p>
@@ -3444,11 +3466,11 @@
         </w:tc>
         <w:tc>
           <w:tcPr>
-            <w:tcW w:w="4527" w:type="dxa"/>
+            <w:tcW w:w="4528" w:type="dxa"/>
             <w:tcBorders/>
             <w:shd w:fill="auto" w:val="clear"/>
             <w:tcMar>
-              <w:left w:w="108" w:type="dxa"/>
+              <w:left w:w="103" w:type="dxa"/>
             </w:tcMar>
           </w:tcPr>
           <w:p>
@@ -3504,7 +3526,7 @@
             <w:tcBorders/>
             <w:shd w:fill="auto" w:val="clear"/>
             <w:tcMar>
-              <w:left w:w="108" w:type="dxa"/>
+              <w:left w:w="103" w:type="dxa"/>
             </w:tcMar>
           </w:tcPr>
           <w:p>
@@ -3528,11 +3550,11 @@
         </w:tc>
         <w:tc>
           <w:tcPr>
-            <w:tcW w:w="2307" w:type="dxa"/>
+            <w:tcW w:w="2306" w:type="dxa"/>
             <w:tcBorders/>
             <w:shd w:fill="auto" w:val="clear"/>
             <w:tcMar>
-              <w:left w:w="108" w:type="dxa"/>
+              <w:left w:w="103" w:type="dxa"/>
             </w:tcMar>
           </w:tcPr>
           <w:p>
@@ -3556,11 +3578,11 @@
         </w:tc>
         <w:tc>
           <w:tcPr>
-            <w:tcW w:w="4527" w:type="dxa"/>
+            <w:tcW w:w="4528" w:type="dxa"/>
             <w:tcBorders/>
             <w:shd w:fill="auto" w:val="clear"/>
             <w:tcMar>
-              <w:left w:w="108" w:type="dxa"/>
+              <w:left w:w="103" w:type="dxa"/>
             </w:tcMar>
           </w:tcPr>
           <w:p>
@@ -3625,7 +3647,7 @@
             <w:tcBorders/>
             <w:shd w:fill="auto" w:val="clear"/>
             <w:tcMar>
-              <w:left w:w="108" w:type="dxa"/>
+              <w:left w:w="103" w:type="dxa"/>
             </w:tcMar>
           </w:tcPr>
           <w:p>
@@ -3649,11 +3671,11 @@
         </w:tc>
         <w:tc>
           <w:tcPr>
-            <w:tcW w:w="2307" w:type="dxa"/>
+            <w:tcW w:w="2306" w:type="dxa"/>
             <w:tcBorders/>
             <w:shd w:fill="auto" w:val="clear"/>
             <w:tcMar>
-              <w:left w:w="108" w:type="dxa"/>
+              <w:left w:w="103" w:type="dxa"/>
             </w:tcMar>
           </w:tcPr>
           <w:p>
@@ -3677,11 +3699,11 @@
         </w:tc>
         <w:tc>
           <w:tcPr>
-            <w:tcW w:w="4527" w:type="dxa"/>
+            <w:tcW w:w="4528" w:type="dxa"/>
             <w:tcBorders/>
             <w:shd w:fill="auto" w:val="clear"/>
             <w:tcMar>
-              <w:left w:w="108" w:type="dxa"/>
+              <w:left w:w="103" w:type="dxa"/>
             </w:tcMar>
           </w:tcPr>
           <w:p>
@@ -3765,7 +3787,7 @@
         <w:tblInd w:w="0" w:type="dxa"/>
         <w:tblCellMar>
           <w:top w:w="0" w:type="dxa"/>
-          <w:left w:w="108" w:type="dxa"/>
+          <w:left w:w="103" w:type="dxa"/>
           <w:bottom w:w="0" w:type="dxa"/>
           <w:right w:w="108" w:type="dxa"/>
         </w:tblCellMar>
@@ -3773,8 +3795,8 @@
       </w:tblPr>
       <w:tblGrid>
         <w:gridCol w:w="1437"/>
-        <w:gridCol w:w="2607"/>
-        <w:gridCol w:w="4861"/>
+        <w:gridCol w:w="2606"/>
+        <w:gridCol w:w="4862"/>
       </w:tblGrid>
       <w:tr>
         <w:trPr/>
@@ -3784,7 +3806,7 @@
             <w:tcBorders/>
             <w:shd w:color="auto" w:fill="D9D9D9" w:themeFill="background1" w:themeFillShade="d9" w:val="clear"/>
             <w:tcMar>
-              <w:left w:w="108" w:type="dxa"/>
+              <w:left w:w="103" w:type="dxa"/>
             </w:tcMar>
           </w:tcPr>
           <w:p>
@@ -3811,11 +3833,11 @@
         </w:tc>
         <w:tc>
           <w:tcPr>
-            <w:tcW w:w="2607" w:type="dxa"/>
+            <w:tcW w:w="2606" w:type="dxa"/>
             <w:tcBorders/>
             <w:shd w:color="auto" w:fill="D9D9D9" w:themeFill="background1" w:themeFillShade="d9" w:val="clear"/>
             <w:tcMar>
-              <w:left w:w="108" w:type="dxa"/>
+              <w:left w:w="103" w:type="dxa"/>
             </w:tcMar>
           </w:tcPr>
           <w:p>
@@ -3842,11 +3864,11 @@
         </w:tc>
         <w:tc>
           <w:tcPr>
-            <w:tcW w:w="4861" w:type="dxa"/>
+            <w:tcW w:w="4862" w:type="dxa"/>
             <w:tcBorders/>
             <w:shd w:color="auto" w:fill="D9D9D9" w:themeFill="background1" w:themeFillShade="d9" w:val="clear"/>
             <w:tcMar>
-              <w:left w:w="108" w:type="dxa"/>
+              <w:left w:w="103" w:type="dxa"/>
             </w:tcMar>
           </w:tcPr>
           <w:p>
@@ -3880,7 +3902,7 @@
             <w:tcBorders/>
             <w:shd w:fill="auto" w:val="clear"/>
             <w:tcMar>
-              <w:left w:w="108" w:type="dxa"/>
+              <w:left w:w="103" w:type="dxa"/>
             </w:tcMar>
           </w:tcPr>
           <w:p>
@@ -3904,11 +3926,11 @@
         </w:tc>
         <w:tc>
           <w:tcPr>
-            <w:tcW w:w="2607" w:type="dxa"/>
+            <w:tcW w:w="2606" w:type="dxa"/>
             <w:tcBorders/>
             <w:shd w:fill="auto" w:val="clear"/>
             <w:tcMar>
-              <w:left w:w="108" w:type="dxa"/>
+              <w:left w:w="103" w:type="dxa"/>
             </w:tcMar>
           </w:tcPr>
           <w:p>
@@ -3932,11 +3954,11 @@
         </w:tc>
         <w:tc>
           <w:tcPr>
-            <w:tcW w:w="4861" w:type="dxa"/>
+            <w:tcW w:w="4862" w:type="dxa"/>
             <w:tcBorders/>
             <w:shd w:fill="auto" w:val="clear"/>
             <w:tcMar>
-              <w:left w:w="108" w:type="dxa"/>
+              <w:left w:w="103" w:type="dxa"/>
             </w:tcMar>
           </w:tcPr>
           <w:p>
@@ -4042,7 +4064,7 @@
         <w:tblInd w:w="0" w:type="dxa"/>
         <w:tblCellMar>
           <w:top w:w="0" w:type="dxa"/>
-          <w:left w:w="108" w:type="dxa"/>
+          <w:left w:w="103" w:type="dxa"/>
           <w:bottom w:w="0" w:type="dxa"/>
           <w:right w:w="108" w:type="dxa"/>
         </w:tblCellMar>
@@ -4050,8 +4072,8 @@
       </w:tblPr>
       <w:tblGrid>
         <w:gridCol w:w="1437"/>
-        <w:gridCol w:w="2607"/>
-        <w:gridCol w:w="4861"/>
+        <w:gridCol w:w="2606"/>
+        <w:gridCol w:w="4862"/>
       </w:tblGrid>
       <w:tr>
         <w:trPr/>
@@ -4061,7 +4083,7 @@
             <w:tcBorders/>
             <w:shd w:color="auto" w:fill="D9D9D9" w:themeFill="background1" w:themeFillShade="d9" w:val="clear"/>
             <w:tcMar>
-              <w:left w:w="108" w:type="dxa"/>
+              <w:left w:w="103" w:type="dxa"/>
             </w:tcMar>
           </w:tcPr>
           <w:p>
@@ -4088,11 +4110,11 @@
         </w:tc>
         <w:tc>
           <w:tcPr>
-            <w:tcW w:w="2607" w:type="dxa"/>
+            <w:tcW w:w="2606" w:type="dxa"/>
             <w:tcBorders/>
             <w:shd w:color="auto" w:fill="D9D9D9" w:themeFill="background1" w:themeFillShade="d9" w:val="clear"/>
             <w:tcMar>
-              <w:left w:w="108" w:type="dxa"/>
+              <w:left w:w="103" w:type="dxa"/>
             </w:tcMar>
           </w:tcPr>
           <w:p>
@@ -4119,11 +4141,11 @@
         </w:tc>
         <w:tc>
           <w:tcPr>
-            <w:tcW w:w="4861" w:type="dxa"/>
+            <w:tcW w:w="4862" w:type="dxa"/>
             <w:tcBorders/>
             <w:shd w:color="auto" w:fill="D9D9D9" w:themeFill="background1" w:themeFillShade="d9" w:val="clear"/>
             <w:tcMar>
-              <w:left w:w="108" w:type="dxa"/>
+              <w:left w:w="103" w:type="dxa"/>
             </w:tcMar>
           </w:tcPr>
           <w:p>
@@ -4157,7 +4179,7 @@
             <w:tcBorders/>
             <w:shd w:fill="auto" w:val="clear"/>
             <w:tcMar>
-              <w:left w:w="108" w:type="dxa"/>
+              <w:left w:w="103" w:type="dxa"/>
             </w:tcMar>
           </w:tcPr>
           <w:p>
@@ -4181,11 +4203,11 @@
         </w:tc>
         <w:tc>
           <w:tcPr>
-            <w:tcW w:w="2607" w:type="dxa"/>
+            <w:tcW w:w="2606" w:type="dxa"/>
             <w:tcBorders/>
             <w:shd w:fill="auto" w:val="clear"/>
             <w:tcMar>
-              <w:left w:w="108" w:type="dxa"/>
+              <w:left w:w="103" w:type="dxa"/>
             </w:tcMar>
           </w:tcPr>
           <w:p>
@@ -4209,11 +4231,11 @@
         </w:tc>
         <w:tc>
           <w:tcPr>
-            <w:tcW w:w="4861" w:type="dxa"/>
+            <w:tcW w:w="4862" w:type="dxa"/>
             <w:tcBorders/>
             <w:shd w:fill="auto" w:val="clear"/>
             <w:tcMar>
-              <w:left w:w="108" w:type="dxa"/>
+              <w:left w:w="103" w:type="dxa"/>
             </w:tcMar>
           </w:tcPr>
           <w:p>
@@ -4271,7 +4293,7 @@
             <w:tcBorders/>
             <w:shd w:fill="auto" w:val="clear"/>
             <w:tcMar>
-              <w:left w:w="108" w:type="dxa"/>
+              <w:left w:w="103" w:type="dxa"/>
             </w:tcMar>
           </w:tcPr>
           <w:p>
@@ -4295,11 +4317,11 @@
         </w:tc>
         <w:tc>
           <w:tcPr>
-            <w:tcW w:w="2607" w:type="dxa"/>
+            <w:tcW w:w="2606" w:type="dxa"/>
             <w:tcBorders/>
             <w:shd w:fill="auto" w:val="clear"/>
             <w:tcMar>
-              <w:left w:w="108" w:type="dxa"/>
+              <w:left w:w="103" w:type="dxa"/>
             </w:tcMar>
           </w:tcPr>
           <w:p>
@@ -4330,11 +4352,11 @@
         </w:tc>
         <w:tc>
           <w:tcPr>
-            <w:tcW w:w="4861" w:type="dxa"/>
+            <w:tcW w:w="4862" w:type="dxa"/>
             <w:tcBorders/>
             <w:shd w:fill="auto" w:val="clear"/>
             <w:tcMar>
-              <w:left w:w="108" w:type="dxa"/>
+              <w:left w:w="103" w:type="dxa"/>
             </w:tcMar>
           </w:tcPr>
           <w:p>
@@ -4399,7 +4421,7 @@
             <w:tcBorders/>
             <w:shd w:fill="auto" w:val="clear"/>
             <w:tcMar>
-              <w:left w:w="108" w:type="dxa"/>
+              <w:left w:w="103" w:type="dxa"/>
             </w:tcMar>
           </w:tcPr>
           <w:p>
@@ -4423,11 +4445,11 @@
         </w:tc>
         <w:tc>
           <w:tcPr>
-            <w:tcW w:w="2607" w:type="dxa"/>
+            <w:tcW w:w="2606" w:type="dxa"/>
             <w:tcBorders/>
             <w:shd w:fill="auto" w:val="clear"/>
             <w:tcMar>
-              <w:left w:w="108" w:type="dxa"/>
+              <w:left w:w="103" w:type="dxa"/>
             </w:tcMar>
           </w:tcPr>
           <w:p>
@@ -4458,11 +4480,11 @@
         </w:tc>
         <w:tc>
           <w:tcPr>
-            <w:tcW w:w="4861" w:type="dxa"/>
+            <w:tcW w:w="4862" w:type="dxa"/>
             <w:tcBorders/>
             <w:shd w:fill="auto" w:val="clear"/>
             <w:tcMar>
-              <w:left w:w="108" w:type="dxa"/>
+              <w:left w:w="103" w:type="dxa"/>
             </w:tcMar>
           </w:tcPr>
           <w:p>
@@ -4957,9 +4979,9 @@
       <w:tblLook w:noVBand="1" w:val="04a0" w:noHBand="0" w:lastColumn="0" w:firstColumn="1" w:lastRow="0" w:firstRow="1"/>
     </w:tblPr>
     <w:tblGrid>
-      <w:gridCol w:w="3118"/>
+      <w:gridCol w:w="3117"/>
       <w:gridCol w:w="3543"/>
-      <w:gridCol w:w="3545"/>
+      <w:gridCol w:w="3546"/>
     </w:tblGrid>
     <w:tr>
       <w:trPr>
@@ -4999,7 +5021,7 @@
       </w:trPr>
       <w:tc>
         <w:tcPr>
-          <w:tcW w:w="3118" w:type="dxa"/>
+          <w:tcW w:w="3117" w:type="dxa"/>
           <w:tcBorders/>
           <w:shd w:fill="auto" w:val="clear"/>
           <w:vAlign w:val="center"/>
@@ -5086,7 +5108,7 @@
       </w:tc>
       <w:tc>
         <w:tcPr>
-          <w:tcW w:w="3545" w:type="dxa"/>
+          <w:tcW w:w="3546" w:type="dxa"/>
           <w:tcBorders/>
           <w:shd w:fill="auto" w:val="clear"/>
           <w:vAlign w:val="center"/>
@@ -5372,6 +5394,9 @@
       </w:pPr>
       <w:rPr>
         <w:rFonts w:ascii="Symbol" w:hAnsi="Symbol" w:cs="Symbol" w:hint="default"/>
+        <w:sz w:val="20"/>
+        <w:b/>
+        <w:rFonts w:cs="Symbol"/>
       </w:rPr>
     </w:lvl>
     <w:lvl w:ilvl="1">
@@ -5397,6 +5422,7 @@
       </w:pPr>
       <w:rPr>
         <w:rFonts w:ascii="Wingdings" w:hAnsi="Wingdings" w:cs="Wingdings" w:hint="default"/>
+        <w:rFonts w:cs="Wingdings"/>
       </w:rPr>
     </w:lvl>
     <w:lvl w:ilvl="3">
@@ -5409,6 +5435,9 @@
       </w:pPr>
       <w:rPr>
         <w:rFonts w:ascii="Symbol" w:hAnsi="Symbol" w:cs="Symbol" w:hint="default"/>
+        <w:sz w:val="20"/>
+        <w:b/>
+        <w:rFonts w:cs="Symbol"/>
       </w:rPr>
     </w:lvl>
     <w:lvl w:ilvl="4">
@@ -5434,6 +5463,7 @@
       </w:pPr>
       <w:rPr>
         <w:rFonts w:ascii="Wingdings" w:hAnsi="Wingdings" w:cs="Wingdings" w:hint="default"/>
+        <w:rFonts w:cs="Wingdings"/>
       </w:rPr>
     </w:lvl>
     <w:lvl w:ilvl="6">
@@ -5446,6 +5476,9 @@
       </w:pPr>
       <w:rPr>
         <w:rFonts w:ascii="Symbol" w:hAnsi="Symbol" w:cs="Symbol" w:hint="default"/>
+        <w:sz w:val="20"/>
+        <w:b/>
+        <w:rFonts w:cs="Symbol"/>
       </w:rPr>
     </w:lvl>
     <w:lvl w:ilvl="7">
@@ -5471,6 +5504,7 @@
       </w:pPr>
       <w:rPr>
         <w:rFonts w:ascii="Wingdings" w:hAnsi="Wingdings" w:cs="Wingdings" w:hint="default"/>
+        <w:rFonts w:cs="Wingdings"/>
       </w:rPr>
     </w:lvl>
   </w:abstractNum>
@@ -5494,6 +5528,9 @@
       </w:pPr>
       <w:rPr>
         <w:rFonts w:ascii="Symbol" w:hAnsi="Symbol" w:cs="Symbol" w:hint="default"/>
+        <w:sz w:val="20"/>
+        <w:b/>
+        <w:rFonts w:cs="Symbol"/>
       </w:rPr>
     </w:lvl>
     <w:lvl w:ilvl="2">
@@ -5654,6 +5691,9 @@
       </w:pPr>
       <w:rPr>
         <w:rFonts w:ascii="Symbol" w:hAnsi="Symbol" w:cs="Symbol" w:hint="default"/>
+        <w:sz w:val="20"/>
+        <w:b/>
+        <w:rFonts w:cs="Symbol"/>
       </w:rPr>
     </w:lvl>
     <w:lvl w:ilvl="1">
@@ -5679,6 +5719,7 @@
       </w:pPr>
       <w:rPr>
         <w:rFonts w:ascii="Wingdings" w:hAnsi="Wingdings" w:cs="Wingdings" w:hint="default"/>
+        <w:rFonts w:cs="Wingdings"/>
       </w:rPr>
     </w:lvl>
     <w:lvl w:ilvl="3">
@@ -5691,6 +5732,9 @@
       </w:pPr>
       <w:rPr>
         <w:rFonts w:ascii="Symbol" w:hAnsi="Symbol" w:cs="Symbol" w:hint="default"/>
+        <w:sz w:val="20"/>
+        <w:b/>
+        <w:rFonts w:cs="Symbol"/>
       </w:rPr>
     </w:lvl>
     <w:lvl w:ilvl="4">
@@ -5716,6 +5760,7 @@
       </w:pPr>
       <w:rPr>
         <w:rFonts w:ascii="Wingdings" w:hAnsi="Wingdings" w:cs="Wingdings" w:hint="default"/>
+        <w:rFonts w:cs="Wingdings"/>
       </w:rPr>
     </w:lvl>
     <w:lvl w:ilvl="6">
@@ -5728,6 +5773,9 @@
       </w:pPr>
       <w:rPr>
         <w:rFonts w:ascii="Symbol" w:hAnsi="Symbol" w:cs="Symbol" w:hint="default"/>
+        <w:sz w:val="20"/>
+        <w:b/>
+        <w:rFonts w:cs="Symbol"/>
       </w:rPr>
     </w:lvl>
     <w:lvl w:ilvl="7">
@@ -5753,6 +5801,7 @@
       </w:pPr>
       <w:rPr>
         <w:rFonts w:ascii="Wingdings" w:hAnsi="Wingdings" w:cs="Wingdings" w:hint="default"/>
+        <w:rFonts w:cs="Wingdings"/>
       </w:rPr>
     </w:lvl>
   </w:abstractNum>
@@ -5767,6 +5816,9 @@
       </w:pPr>
       <w:rPr>
         <w:rFonts w:ascii="Symbol" w:hAnsi="Symbol" w:cs="Symbol" w:hint="default"/>
+        <w:sz w:val="20"/>
+        <w:b/>
+        <w:rFonts w:cs="Symbol"/>
       </w:rPr>
     </w:lvl>
     <w:lvl w:ilvl="1">
@@ -5792,6 +5844,7 @@
       </w:pPr>
       <w:rPr>
         <w:rFonts w:ascii="Wingdings" w:hAnsi="Wingdings" w:cs="Wingdings" w:hint="default"/>
+        <w:rFonts w:cs="Wingdings"/>
       </w:rPr>
     </w:lvl>
     <w:lvl w:ilvl="3">
@@ -5804,6 +5857,9 @@
       </w:pPr>
       <w:rPr>
         <w:rFonts w:ascii="Symbol" w:hAnsi="Symbol" w:cs="Symbol" w:hint="default"/>
+        <w:sz w:val="20"/>
+        <w:b/>
+        <w:rFonts w:cs="Symbol"/>
       </w:rPr>
     </w:lvl>
     <w:lvl w:ilvl="4">
@@ -5829,6 +5885,7 @@
       </w:pPr>
       <w:rPr>
         <w:rFonts w:ascii="Wingdings" w:hAnsi="Wingdings" w:cs="Wingdings" w:hint="default"/>
+        <w:rFonts w:cs="Wingdings"/>
       </w:rPr>
     </w:lvl>
     <w:lvl w:ilvl="6">
@@ -5841,6 +5898,9 @@
       </w:pPr>
       <w:rPr>
         <w:rFonts w:ascii="Symbol" w:hAnsi="Symbol" w:cs="Symbol" w:hint="default"/>
+        <w:sz w:val="20"/>
+        <w:b/>
+        <w:rFonts w:cs="Symbol"/>
       </w:rPr>
     </w:lvl>
     <w:lvl w:ilvl="7">
@@ -5866,6 +5926,7 @@
       </w:pPr>
       <w:rPr>
         <w:rFonts w:ascii="Wingdings" w:hAnsi="Wingdings" w:cs="Wingdings" w:hint="default"/>
+        <w:rFonts w:cs="Wingdings"/>
       </w:rPr>
     </w:lvl>
   </w:abstractNum>
@@ -5880,6 +5941,9 @@
       </w:pPr>
       <w:rPr>
         <w:rFonts w:ascii="Symbol" w:hAnsi="Symbol" w:cs="Symbol" w:hint="default"/>
+        <w:sz w:val="20"/>
+        <w:b/>
+        <w:rFonts w:cs="Symbol"/>
       </w:rPr>
     </w:lvl>
     <w:lvl w:ilvl="1">
@@ -5905,6 +5969,7 @@
       </w:pPr>
       <w:rPr>
         <w:rFonts w:ascii="Wingdings" w:hAnsi="Wingdings" w:cs="Wingdings" w:hint="default"/>
+        <w:rFonts w:cs="Wingdings"/>
       </w:rPr>
     </w:lvl>
     <w:lvl w:ilvl="3">
@@ -5917,6 +5982,9 @@
       </w:pPr>
       <w:rPr>
         <w:rFonts w:ascii="Symbol" w:hAnsi="Symbol" w:cs="Symbol" w:hint="default"/>
+        <w:sz w:val="20"/>
+        <w:b/>
+        <w:rFonts w:cs="Symbol"/>
       </w:rPr>
     </w:lvl>
     <w:lvl w:ilvl="4">
@@ -5942,6 +6010,7 @@
       </w:pPr>
       <w:rPr>
         <w:rFonts w:ascii="Wingdings" w:hAnsi="Wingdings" w:cs="Wingdings" w:hint="default"/>
+        <w:rFonts w:cs="Wingdings"/>
       </w:rPr>
     </w:lvl>
     <w:lvl w:ilvl="6">
@@ -5954,6 +6023,9 @@
       </w:pPr>
       <w:rPr>
         <w:rFonts w:ascii="Symbol" w:hAnsi="Symbol" w:cs="Symbol" w:hint="default"/>
+        <w:sz w:val="20"/>
+        <w:b/>
+        <w:rFonts w:cs="Symbol"/>
       </w:rPr>
     </w:lvl>
     <w:lvl w:ilvl="7">
@@ -5979,6 +6051,7 @@
       </w:pPr>
       <w:rPr>
         <w:rFonts w:ascii="Wingdings" w:hAnsi="Wingdings" w:cs="Wingdings" w:hint="default"/>
+        <w:rFonts w:cs="Wingdings"/>
       </w:rPr>
     </w:lvl>
   </w:abstractNum>
@@ -5993,6 +6066,9 @@
       </w:pPr>
       <w:rPr>
         <w:rFonts w:ascii="Symbol" w:hAnsi="Symbol" w:cs="Symbol" w:hint="default"/>
+        <w:sz w:val="20"/>
+        <w:b/>
+        <w:rFonts w:cs="Symbol"/>
       </w:rPr>
     </w:lvl>
     <w:lvl w:ilvl="1">
@@ -6018,6 +6094,7 @@
       </w:pPr>
       <w:rPr>
         <w:rFonts w:ascii="Wingdings" w:hAnsi="Wingdings" w:cs="Wingdings" w:hint="default"/>
+        <w:rFonts w:cs="Wingdings"/>
       </w:rPr>
     </w:lvl>
     <w:lvl w:ilvl="3">
@@ -6030,6 +6107,9 @@
       </w:pPr>
       <w:rPr>
         <w:rFonts w:ascii="Symbol" w:hAnsi="Symbol" w:cs="Symbol" w:hint="default"/>
+        <w:sz w:val="20"/>
+        <w:b/>
+        <w:rFonts w:cs="Symbol"/>
       </w:rPr>
     </w:lvl>
     <w:lvl w:ilvl="4">
@@ -6055,6 +6135,7 @@
       </w:pPr>
       <w:rPr>
         <w:rFonts w:ascii="Wingdings" w:hAnsi="Wingdings" w:cs="Wingdings" w:hint="default"/>
+        <w:rFonts w:cs="Wingdings"/>
       </w:rPr>
     </w:lvl>
     <w:lvl w:ilvl="6">
@@ -6067,6 +6148,9 @@
       </w:pPr>
       <w:rPr>
         <w:rFonts w:ascii="Symbol" w:hAnsi="Symbol" w:cs="Symbol" w:hint="default"/>
+        <w:sz w:val="20"/>
+        <w:b/>
+        <w:rFonts w:cs="Symbol"/>
       </w:rPr>
     </w:lvl>
     <w:lvl w:ilvl="7">
@@ -6092,6 +6176,7 @@
       </w:pPr>
       <w:rPr>
         <w:rFonts w:ascii="Wingdings" w:hAnsi="Wingdings" w:cs="Wingdings" w:hint="default"/>
+        <w:rFonts w:cs="Wingdings"/>
       </w:rPr>
     </w:lvl>
   </w:abstractNum>
@@ -6118,6 +6203,9 @@
       </w:pPr>
       <w:rPr>
         <w:rFonts w:ascii="Symbol" w:hAnsi="Symbol" w:cs="Symbol" w:hint="default"/>
+        <w:sz w:val="20"/>
+        <w:b/>
+        <w:rFonts w:cs="Symbol"/>
       </w:rPr>
     </w:lvl>
     <w:lvl w:ilvl="2">
@@ -6130,6 +6218,9 @@
       </w:pPr>
       <w:rPr>
         <w:rFonts w:ascii="Symbol" w:hAnsi="Symbol" w:cs="Symbol" w:hint="default"/>
+        <w:sz w:val="20"/>
+        <w:b/>
+        <w:rFonts w:cs="Symbol"/>
       </w:rPr>
     </w:lvl>
     <w:lvl w:ilvl="3">
@@ -6198,6 +6289,9 @@
       </w:pPr>
       <w:rPr>
         <w:rFonts w:ascii="Symbol" w:hAnsi="Symbol" w:cs="Symbol" w:hint="default"/>
+        <w:sz w:val="20"/>
+        <w:b/>
+        <w:rFonts w:cs="Symbol"/>
       </w:rPr>
     </w:lvl>
     <w:lvl w:ilvl="1">
@@ -6223,6 +6317,7 @@
       </w:pPr>
       <w:rPr>
         <w:rFonts w:ascii="Wingdings" w:hAnsi="Wingdings" w:cs="Wingdings" w:hint="default"/>
+        <w:rFonts w:cs="Wingdings"/>
       </w:rPr>
     </w:lvl>
     <w:lvl w:ilvl="3">
@@ -6235,6 +6330,9 @@
       </w:pPr>
       <w:rPr>
         <w:rFonts w:ascii="Symbol" w:hAnsi="Symbol" w:cs="Symbol" w:hint="default"/>
+        <w:sz w:val="20"/>
+        <w:b/>
+        <w:rFonts w:cs="Symbol"/>
       </w:rPr>
     </w:lvl>
     <w:lvl w:ilvl="4">
@@ -6260,6 +6358,7 @@
       </w:pPr>
       <w:rPr>
         <w:rFonts w:ascii="Wingdings" w:hAnsi="Wingdings" w:cs="Wingdings" w:hint="default"/>
+        <w:rFonts w:cs="Wingdings"/>
       </w:rPr>
     </w:lvl>
     <w:lvl w:ilvl="6">
@@ -6272,6 +6371,9 @@
       </w:pPr>
       <w:rPr>
         <w:rFonts w:ascii="Symbol" w:hAnsi="Symbol" w:cs="Symbol" w:hint="default"/>
+        <w:sz w:val="20"/>
+        <w:b/>
+        <w:rFonts w:cs="Symbol"/>
       </w:rPr>
     </w:lvl>
     <w:lvl w:ilvl="7">
@@ -6297,6 +6399,7 @@
       </w:pPr>
       <w:rPr>
         <w:rFonts w:ascii="Wingdings" w:hAnsi="Wingdings" w:cs="Wingdings" w:hint="default"/>
+        <w:rFonts w:cs="Wingdings"/>
       </w:rPr>
     </w:lvl>
   </w:abstractNum>
@@ -6311,6 +6414,9 @@
       </w:pPr>
       <w:rPr>
         <w:rFonts w:ascii="Symbol" w:hAnsi="Symbol" w:cs="Symbol" w:hint="default"/>
+        <w:sz w:val="20"/>
+        <w:b/>
+        <w:rFonts w:cs="Symbol"/>
       </w:rPr>
     </w:lvl>
     <w:lvl w:ilvl="1">
@@ -6336,6 +6442,7 @@
       </w:pPr>
       <w:rPr>
         <w:rFonts w:ascii="Wingdings" w:hAnsi="Wingdings" w:cs="Wingdings" w:hint="default"/>
+        <w:rFonts w:cs="Wingdings"/>
       </w:rPr>
     </w:lvl>
     <w:lvl w:ilvl="3">
@@ -6348,6 +6455,9 @@
       </w:pPr>
       <w:rPr>
         <w:rFonts w:ascii="Symbol" w:hAnsi="Symbol" w:cs="Symbol" w:hint="default"/>
+        <w:sz w:val="20"/>
+        <w:b/>
+        <w:rFonts w:cs="Symbol"/>
       </w:rPr>
     </w:lvl>
     <w:lvl w:ilvl="4">
@@ -6373,6 +6483,7 @@
       </w:pPr>
       <w:rPr>
         <w:rFonts w:ascii="Wingdings" w:hAnsi="Wingdings" w:cs="Wingdings" w:hint="default"/>
+        <w:rFonts w:cs="Wingdings"/>
       </w:rPr>
     </w:lvl>
     <w:lvl w:ilvl="6">
@@ -6385,6 +6496,9 @@
       </w:pPr>
       <w:rPr>
         <w:rFonts w:ascii="Symbol" w:hAnsi="Symbol" w:cs="Symbol" w:hint="default"/>
+        <w:sz w:val="20"/>
+        <w:b/>
+        <w:rFonts w:cs="Symbol"/>
       </w:rPr>
     </w:lvl>
     <w:lvl w:ilvl="7">
@@ -6410,6 +6524,7 @@
       </w:pPr>
       <w:rPr>
         <w:rFonts w:ascii="Wingdings" w:hAnsi="Wingdings" w:cs="Wingdings" w:hint="default"/>
+        <w:rFonts w:cs="Wingdings"/>
       </w:rPr>
     </w:lvl>
   </w:abstractNum>
@@ -6424,6 +6539,9 @@
       </w:pPr>
       <w:rPr>
         <w:rFonts w:ascii="Symbol" w:hAnsi="Symbol" w:cs="Symbol" w:hint="default"/>
+        <w:sz w:val="20"/>
+        <w:b/>
+        <w:rFonts w:cs="Symbol"/>
       </w:rPr>
     </w:lvl>
     <w:lvl w:ilvl="1">
@@ -6449,6 +6567,7 @@
       </w:pPr>
       <w:rPr>
         <w:rFonts w:ascii="Wingdings" w:hAnsi="Wingdings" w:cs="Wingdings" w:hint="default"/>
+        <w:rFonts w:cs="Wingdings"/>
       </w:rPr>
     </w:lvl>
     <w:lvl w:ilvl="3">
@@ -6461,6 +6580,9 @@
       </w:pPr>
       <w:rPr>
         <w:rFonts w:ascii="Symbol" w:hAnsi="Symbol" w:cs="Symbol" w:hint="default"/>
+        <w:sz w:val="20"/>
+        <w:b/>
+        <w:rFonts w:cs="Symbol"/>
       </w:rPr>
     </w:lvl>
     <w:lvl w:ilvl="4">
@@ -6486,6 +6608,7 @@
       </w:pPr>
       <w:rPr>
         <w:rFonts w:ascii="Wingdings" w:hAnsi="Wingdings" w:cs="Wingdings" w:hint="default"/>
+        <w:rFonts w:cs="Wingdings"/>
       </w:rPr>
     </w:lvl>
     <w:lvl w:ilvl="6">
@@ -6498,6 +6621,9 @@
       </w:pPr>
       <w:rPr>
         <w:rFonts w:ascii="Symbol" w:hAnsi="Symbol" w:cs="Symbol" w:hint="default"/>
+        <w:sz w:val="20"/>
+        <w:b/>
+        <w:rFonts w:cs="Symbol"/>
       </w:rPr>
     </w:lvl>
     <w:lvl w:ilvl="7">
@@ -6523,6 +6649,7 @@
       </w:pPr>
       <w:rPr>
         <w:rFonts w:ascii="Wingdings" w:hAnsi="Wingdings" w:cs="Wingdings" w:hint="default"/>
+        <w:rFonts w:cs="Wingdings"/>
       </w:rPr>
     </w:lvl>
   </w:abstractNum>
@@ -7076,7 +7203,7 @@
     </w:pPr>
     <w:rPr>
       <w:rFonts w:ascii="Calibri" w:hAnsi="Calibri" w:eastAsia="MS Mincho" w:cs="Times New Roman"/>
-      <w:color w:val="auto"/>
+      <w:color w:val="00000A"/>
       <w:sz w:val="24"/>
       <w:szCs w:val="24"/>
       <w:lang w:val="en-US" w:eastAsia="en-US" w:bidi="ar-SA"/>
@@ -7229,6 +7356,36 @@
   </w:style>
   <w:style w:type="character" w:styleId="ListLabel3">
     <w:name w:val="ListLabel 3"/>
+    <w:qFormat/>
+    <w:rPr>
+      <w:b/>
+    </w:rPr>
+  </w:style>
+  <w:style w:type="character" w:styleId="ListLabel4">
+    <w:name w:val="ListLabel 4"/>
+    <w:qFormat/>
+    <w:rPr>
+      <w:rFonts w:cs="Symbol"/>
+      <w:b/>
+      <w:sz w:val="20"/>
+    </w:rPr>
+  </w:style>
+  <w:style w:type="character" w:styleId="ListLabel5">
+    <w:name w:val="ListLabel 5"/>
+    <w:qFormat/>
+    <w:rPr>
+      <w:rFonts w:cs="Courier New"/>
+    </w:rPr>
+  </w:style>
+  <w:style w:type="character" w:styleId="ListLabel6">
+    <w:name w:val="ListLabel 6"/>
+    <w:qFormat/>
+    <w:rPr>
+      <w:rFonts w:cs="Wingdings"/>
+    </w:rPr>
+  </w:style>
+  <w:style w:type="character" w:styleId="ListLabel7">
+    <w:name w:val="ListLabel 7"/>
     <w:qFormat/>
     <w:rPr>
       <w:b/>

</xml_diff>